<commit_message>
Added databases indexes, added abilities, fixed functionality
</commit_message>
<xml_diff>
--- a/doc/David Majercak-Finálna Dokumentácia.docx
+++ b/doc/David Majercak-Finálna Dokumentácia.docx
@@ -236,16 +236,8 @@
         <w:rPr>
           <w:rFonts w:asciiTheme="majorHAnsi" w:hAnsiTheme="majorHAnsi" w:cstheme="majorHAnsi"/>
         </w:rPr>
-        <w:t xml:space="preserve">Service </w:t>
-      </w:r>
-      <w:proofErr w:type="spellStart"/>
-      <w:r>
-        <w:rPr>
-          <w:rFonts w:asciiTheme="majorHAnsi" w:hAnsiTheme="majorHAnsi" w:cstheme="majorHAnsi"/>
-        </w:rPr>
-        <w:t>Hero</w:t>
-      </w:r>
-      <w:proofErr w:type="spellEnd"/>
+        <w:t>Service Hero</w:t>
+      </w:r>
     </w:p>
     <w:p>
       <w:pPr>
@@ -630,27 +622,7 @@
           <w:szCs w:val="22"/>
           <w:lang w:eastAsia="en-US"/>
         </w:rPr>
-        <w:t xml:space="preserve">V poslednom kontrolnom bode musí aplikácia realizovať tieto všeobecné scenáre (a </w:t>
-      </w:r>
-      <w:proofErr w:type="spellStart"/>
-      <w:r>
-        <w:rPr>
-          <w:rFonts w:eastAsia="Times New Roman" w:cstheme="minorHAnsi"/>
-          <w:color w:val="333333"/>
-          <w:szCs w:val="22"/>
-          <w:lang w:eastAsia="en-US"/>
-        </w:rPr>
-        <w:t>podscenáre</w:t>
-      </w:r>
-      <w:proofErr w:type="spellEnd"/>
-      <w:r>
-        <w:rPr>
-          <w:rFonts w:eastAsia="Times New Roman" w:cstheme="minorHAnsi"/>
-          <w:color w:val="333333"/>
-          <w:szCs w:val="22"/>
-          <w:lang w:eastAsia="en-US"/>
-        </w:rPr>
-        <w:t xml:space="preserve">): </w:t>
+        <w:t xml:space="preserve">V poslednom kontrolnom bode musí aplikácia realizovať tieto všeobecné scenáre (a podscenáre): </w:t>
       </w:r>
     </w:p>
     <w:p>
@@ -693,7 +665,6 @@
           <w:lang w:eastAsia="en-US"/>
         </w:rPr>
       </w:pPr>
-      <w:proofErr w:type="spellStart"/>
       <w:r>
         <w:rPr>
           <w:rFonts w:eastAsia="Times New Roman" w:cstheme="minorHAnsi"/>
@@ -701,37 +672,7 @@
           <w:szCs w:val="22"/>
           <w:lang w:eastAsia="en-US"/>
         </w:rPr>
-        <w:t>extend</w:t>
-      </w:r>
-      <w:proofErr w:type="spellEnd"/>
-      <w:r>
-        <w:rPr>
-          <w:rFonts w:eastAsia="Times New Roman" w:cstheme="minorHAnsi"/>
-          <w:color w:val="333333"/>
-          <w:szCs w:val="22"/>
-          <w:lang w:eastAsia="en-US"/>
-        </w:rPr>
-        <w:t xml:space="preserve"> </w:t>
-      </w:r>
-      <w:proofErr w:type="spellStart"/>
-      <w:r>
-        <w:rPr>
-          <w:rFonts w:eastAsia="Times New Roman" w:cstheme="minorHAnsi"/>
-          <w:color w:val="333333"/>
-          <w:szCs w:val="22"/>
-          <w:lang w:eastAsia="en-US"/>
-        </w:rPr>
-        <w:t>podscenár</w:t>
-      </w:r>
-      <w:proofErr w:type="spellEnd"/>
-      <w:r>
-        <w:rPr>
-          <w:rFonts w:eastAsia="Times New Roman" w:cstheme="minorHAnsi"/>
-          <w:color w:val="333333"/>
-          <w:szCs w:val="22"/>
-          <w:lang w:eastAsia="en-US"/>
-        </w:rPr>
-        <w:t>: Filtrovanie záznamov spĺňajúcich určité kritériá zadané používateľom.</w:t>
+        <w:t>extend podscenár: Filtrovanie záznamov spĺňajúcich určité kritériá zadané používateľom.</w:t>
       </w:r>
     </w:p>
     <w:p>
@@ -871,27 +812,7 @@
           <w:szCs w:val="22"/>
           <w:lang w:eastAsia="en-US"/>
         </w:rPr>
-        <w:t xml:space="preserve"> byť realizovaná ako konzolová). Je dôležité aby scenáre boli realizované realisticky - teda aby aplikácia (a teda aj jej používateľské rozhranie) naozaj poskytovala časť funkcionality tak, ako by ju očakával zákazník v danej doméne (napr. namiesto </w:t>
-      </w:r>
-      <w:proofErr w:type="spellStart"/>
-      <w:r>
-        <w:rPr>
-          <w:rFonts w:eastAsia="Times New Roman" w:cstheme="minorHAnsi"/>
-          <w:color w:val="333333"/>
-          <w:szCs w:val="22"/>
-          <w:lang w:eastAsia="en-US"/>
-        </w:rPr>
-        <w:t>zadavania</w:t>
-      </w:r>
-      <w:proofErr w:type="spellEnd"/>
-      <w:r>
-        <w:rPr>
-          <w:rFonts w:eastAsia="Times New Roman" w:cstheme="minorHAnsi"/>
-          <w:color w:val="333333"/>
-          <w:szCs w:val="22"/>
-          <w:lang w:eastAsia="en-US"/>
-        </w:rPr>
-        <w:t xml:space="preserve"> ID záznamu do modálneho okna si záznam vyberiem kliknutím v tabuľke).</w:t>
+        <w:t xml:space="preserve"> byť realizovaná ako konzolová). Je dôležité aby scenáre boli realizované realisticky - teda aby aplikácia (a teda aj jej používateľské rozhranie) naozaj poskytovala časť funkcionality tak, ako by ju očakával zákazník v danej doméne (napr. namiesto zadavania ID záznamu do modálneho okna si záznam vyberiem kliknutím v tabuľke).</w:t>
       </w:r>
     </w:p>
     <w:p>
@@ -931,27 +852,7 @@
           <w:szCs w:val="22"/>
           <w:lang w:eastAsia="en-US"/>
         </w:rPr>
-        <w:t xml:space="preserve"> (explicitné transakcie, </w:t>
-      </w:r>
-      <w:proofErr w:type="spellStart"/>
-      <w:r>
-        <w:rPr>
-          <w:rFonts w:eastAsia="Times New Roman" w:cstheme="minorHAnsi"/>
-          <w:color w:val="333333"/>
-          <w:szCs w:val="22"/>
-          <w:lang w:eastAsia="en-US"/>
-        </w:rPr>
-        <w:t>autocommit</w:t>
-      </w:r>
-      <w:proofErr w:type="spellEnd"/>
-      <w:r>
-        <w:rPr>
-          <w:rFonts w:eastAsia="Times New Roman" w:cstheme="minorHAnsi"/>
-          <w:color w:val="333333"/>
-          <w:szCs w:val="22"/>
-          <w:lang w:eastAsia="en-US"/>
-        </w:rPr>
-        <w:t xml:space="preserve">) a aspoň jeden z nich musí zahŕňať </w:t>
+        <w:t xml:space="preserve"> (explicitné transakcie, autocommit) a aspoň jeden z nich musí zahŕňať </w:t>
       </w:r>
       <w:r>
         <w:rPr>
@@ -1032,26 +933,10 @@
         <w:ind w:firstLine="360"/>
       </w:pPr>
       <w:r>
-        <w:t xml:space="preserve">Medzi subjekty </w:t>
-      </w:r>
-      <w:proofErr w:type="spellStart"/>
-      <w:r>
-        <w:t>interagujúce</w:t>
-      </w:r>
-      <w:proofErr w:type="spellEnd"/>
-      <w:r>
-        <w:t xml:space="preserve"> s aplikáciou patrí administrátor, podnikatelia, zamestnanci a v neposlednom </w:t>
-      </w:r>
-      <w:r>
-        <w:t xml:space="preserve">rade, tí ktorí sú najdôležitejší, zákazníci. Každý z nich musí mať prístup iba k určitej množine dát, poprípade dátam ktoré na používateľa </w:t>
-      </w:r>
-      <w:proofErr w:type="spellStart"/>
-      <w:r>
-        <w:t>referencujú</w:t>
-      </w:r>
-      <w:proofErr w:type="spellEnd"/>
-      <w:r>
-        <w:t xml:space="preserve"> poprípade používateľ má referenciu na nich.</w:t>
+        <w:t xml:space="preserve">Medzi subjekty interagujúce s aplikáciou patrí administrátor, podnikatelia, zamestnanci a v neposlednom </w:t>
+      </w:r>
+      <w:r>
+        <w:t>rade, tí ktorí sú najdôležitejší, zákazníci. Každý z nich musí mať prístup iba k určitej množine dát, poprípade dátam ktoré na používateľa referencujú poprípade používateľ má referenciu na nich.</w:t>
       </w:r>
       <w:r>
         <w:t xml:space="preserve"> </w:t>
@@ -1068,15 +953,7 @@
         <w:t>, každého používateľa,</w:t>
       </w:r>
       <w:r>
-        <w:t xml:space="preserve"> v databáze uložené ako </w:t>
-      </w:r>
-      <w:proofErr w:type="spellStart"/>
-      <w:r>
-        <w:t>enkryptovaný</w:t>
-      </w:r>
-      <w:proofErr w:type="spellEnd"/>
-      <w:r>
-        <w:t xml:space="preserve"> reťazec znakov vytvorených z hesla.</w:t>
+        <w:t xml:space="preserve"> v databáze uložené ako enkryptovaný reťazec znakov vytvorených z hesla.</w:t>
       </w:r>
     </w:p>
     <w:p>
@@ -1089,15 +966,7 @@
         <w:ind w:firstLine="360"/>
       </w:pPr>
       <w:r>
-        <w:t xml:space="preserve">Používateľa s rolou administrátora bude možné vytvoriť iba pomocou využívaného </w:t>
-      </w:r>
-      <w:proofErr w:type="spellStart"/>
-      <w:r>
-        <w:t>framework</w:t>
-      </w:r>
-      <w:proofErr w:type="spellEnd"/>
-      <w:r>
-        <w:t>-u, keďže chceme znížiť počet možných miest v ktorých môže v systéme nastať chyba.</w:t>
+        <w:t>Používateľa s rolou administrátora bude možné vytvoriť iba pomocou využívaného framework-u, keďže chceme znížiť počet možných miest v ktorých môže v systéme nastať chyba.</w:t>
       </w:r>
       <w:r>
         <w:t xml:space="preserve"> Vytvorenie priamo v databáze možné nebude, respektíve nebude účinné, keďže je potrebné použiť enkrypciu použitú v aplikácii.</w:t>
@@ -1196,8 +1065,6 @@
       <w:r>
         <w:t xml:space="preserve">V rámci portálu ma každý používateľ dostupný svoj profil, avšak časom prídu zmeny a údaje, ktoré boli vložené pri registrácii sa stanú neplatnými a zastaralými. Z tohto hľadiska je dôležité aby mal každý zákazník možnosť </w:t>
       </w:r>
-      <w:bookmarkStart w:id="0" w:name="_GoBack"/>
-      <w:bookmarkEnd w:id="0"/>
     </w:p>
     <w:p>
       <w:pPr>
@@ -1254,6 +1121,64 @@
       </w:pPr>
       <w:r>
         <w:t>Vypisovanie bude riešené jednoduchou tabuľkou s piatimi až desiatimi položka a možnosťou stránkovania.</w:t>
+      </w:r>
+      <w:r>
+        <w:t xml:space="preserve"> Všetky tieto úkony musia prebiehať asynchrónne aby bol používateľ čo najmenej rušený opätovným načítavaním aplikácie.</w:t>
+      </w:r>
+    </w:p>
+    <w:p>
+      <w:pPr>
+        <w:ind w:firstLine="360"/>
+      </w:pPr>
+    </w:p>
+    <w:p>
+      <w:pPr>
+        <w:pStyle w:val="Nadpis2"/>
+        <w:numPr>
+          <w:ilvl w:val="1"/>
+          <w:numId w:val="2"/>
+        </w:numPr>
+      </w:pPr>
+      <w:r>
+        <w:t xml:space="preserve">Pohľad nad </w:t>
+      </w:r>
+      <w:r>
+        <w:t>podnikateľským subjektom</w:t>
+      </w:r>
+      <w:bookmarkStart w:id="0" w:name="_GoBack"/>
+      <w:bookmarkEnd w:id="0"/>
+    </w:p>
+    <w:p>
+      <w:pPr>
+        <w:ind w:firstLine="360"/>
+      </w:pPr>
+    </w:p>
+    <w:p>
+      <w:pPr>
+        <w:ind w:firstLine="360"/>
+      </w:pPr>
+      <w:r>
+        <w:t xml:space="preserve">Administrátor a vlastník spoločnosti, prípadne zamestnanec, budú mať prístup na pohľad nad firmou. Tento bude zahŕňať </w:t>
+      </w:r>
+      <w:r>
+        <w:t>základné informácie ako meno podnikateľského subjektu a dátum vytvorenia. Spolu aj s adresami a to konkrétne fakturačnou a doručovacou. Dynamicky načítavané budú štatistiky o danom podniku, ktoré zahŕňajú celkový profit, profit za posledný fakturačný rok, profit za posledný fakturačný mesiac, počet ponúkaných služieb a v neposlednom rade rast za posledný rok a mesiac.</w:t>
+      </w:r>
+    </w:p>
+    <w:p>
+      <w:pPr>
+        <w:ind w:firstLine="360"/>
+      </w:pPr>
+    </w:p>
+    <w:p>
+      <w:pPr>
+        <w:pStyle w:val="Nadpis2"/>
+        <w:numPr>
+          <w:ilvl w:val="1"/>
+          <w:numId w:val="2"/>
+        </w:numPr>
+      </w:pPr>
+      <w:r>
+        <w:t>Editácia podnikateľského subjektu</w:t>
       </w:r>
     </w:p>
     <w:sectPr>

</xml_diff>